<commit_message>
Part A and B of the .docx done
</commit_message>
<xml_diff>
--- a/src/lab11_edge_prim_vertex_weighted_graphs/Assignment12.docx
+++ b/src/lab11_edge_prim_vertex_weighted_graphs/Assignment12.docx
@@ -494,7 +494,7 @@
         <w:tblLook w:val="04A0" w:firstRow="1" w:lastRow="0" w:firstColumn="1" w:lastColumn="0" w:noHBand="0" w:noVBand="1"/>
       </w:tblPr>
       <w:tblGrid>
-        <w:gridCol w:w="9568"/>
+        <w:gridCol w:w="10302"/>
       </w:tblGrid>
       <w:tr>
         <w:tc>
@@ -2698,6 +2698,73 @@
             <w:pPr>
               <w:pStyle w:val="ListParagraph"/>
               <w:rPr>
+                <w:rFonts w:eastAsiaTheme="minorEastAsia"/>
+                <w:sz w:val="28"/>
+                <w:szCs w:val="28"/>
+              </w:rPr>
+            </w:pPr>
+            <w:r>
+              <w:rPr>
+                <w:rFonts w:eastAsiaTheme="minorEastAsia"/>
+                <w:noProof/>
+                <w:sz w:val="28"/>
+                <w:szCs w:val="28"/>
+              </w:rPr>
+              <w:lastRenderedPageBreak/>
+              <w:drawing>
+                <wp:inline distT="0" distB="0" distL="0" distR="0" wp14:anchorId="443082BC" wp14:editId="5C7E384B">
+                  <wp:extent cx="5947410" cy="7922260"/>
+                  <wp:effectExtent l="0" t="0" r="0" b="2540"/>
+                  <wp:docPr id="4" name="Picture 4"/>
+                  <wp:cNvGraphicFramePr>
+                    <a:graphicFrameLocks xmlns:a="http://schemas.openxmlformats.org/drawingml/2006/main" noChangeAspect="1"/>
+                  </wp:cNvGraphicFramePr>
+                  <a:graphic xmlns:a="http://schemas.openxmlformats.org/drawingml/2006/main">
+                    <a:graphicData uri="http://schemas.openxmlformats.org/drawingml/2006/picture">
+                      <pic:pic xmlns:pic="http://schemas.openxmlformats.org/drawingml/2006/picture">
+                        <pic:nvPicPr>
+                          <pic:cNvPr id="0" name="Picture 1"/>
+                          <pic:cNvPicPr>
+                            <a:picLocks noChangeAspect="1" noChangeArrowheads="1"/>
+                          </pic:cNvPicPr>
+                        </pic:nvPicPr>
+                        <pic:blipFill>
+                          <a:blip r:embed="rId7">
+                            <a:extLst>
+                              <a:ext uri="{28A0092B-C50C-407E-A947-70E740481C1C}">
+                                <a14:useLocalDpi xmlns:a14="http://schemas.microsoft.com/office/drawing/2010/main" val="0"/>
+                              </a:ext>
+                            </a:extLst>
+                          </a:blip>
+                          <a:srcRect/>
+                          <a:stretch>
+                            <a:fillRect/>
+                          </a:stretch>
+                        </pic:blipFill>
+                        <pic:spPr bwMode="auto">
+                          <a:xfrm>
+                            <a:off x="0" y="0"/>
+                            <a:ext cx="5947410" cy="7922260"/>
+                          </a:xfrm>
+                          <a:prstGeom prst="rect">
+                            <a:avLst/>
+                          </a:prstGeom>
+                          <a:noFill/>
+                          <a:ln>
+                            <a:noFill/>
+                          </a:ln>
+                        </pic:spPr>
+                      </pic:pic>
+                    </a:graphicData>
+                  </a:graphic>
+                </wp:inline>
+              </w:drawing>
+            </w:r>
+          </w:p>
+          <w:p>
+            <w:pPr>
+              <w:pStyle w:val="ListParagraph"/>
+              <w:rPr>
                 <w:rFonts w:eastAsiaTheme="minorEastAsia" w:cstheme="minorHAnsi"/>
                 <w:sz w:val="24"/>
                 <w:szCs w:val="24"/>
@@ -2809,6 +2876,86 @@
               <w:t>A.</w:t>
             </w:r>
           </w:p>
+          <w:p>
+            <w:pPr>
+              <w:rPr>
+                <w:sz w:val="28"/>
+                <w:szCs w:val="28"/>
+              </w:rPr>
+            </w:pPr>
+          </w:p>
+          <w:p>
+            <w:pPr>
+              <w:rPr>
+                <w:sz w:val="28"/>
+                <w:szCs w:val="28"/>
+              </w:rPr>
+            </w:pPr>
+            <w:r>
+              <w:rPr>
+                <w:noProof/>
+                <w:sz w:val="28"/>
+                <w:szCs w:val="28"/>
+              </w:rPr>
+              <w:lastRenderedPageBreak/>
+              <w:drawing>
+                <wp:inline distT="0" distB="0" distL="0" distR="0" wp14:anchorId="274AB0B3" wp14:editId="1B8117F6">
+                  <wp:extent cx="5947410" cy="7922260"/>
+                  <wp:effectExtent l="0" t="0" r="0" b="2540"/>
+                  <wp:docPr id="5" name="Picture 5"/>
+                  <wp:cNvGraphicFramePr>
+                    <a:graphicFrameLocks xmlns:a="http://schemas.openxmlformats.org/drawingml/2006/main" noChangeAspect="1"/>
+                  </wp:cNvGraphicFramePr>
+                  <a:graphic xmlns:a="http://schemas.openxmlformats.org/drawingml/2006/main">
+                    <a:graphicData uri="http://schemas.openxmlformats.org/drawingml/2006/picture">
+                      <pic:pic xmlns:pic="http://schemas.openxmlformats.org/drawingml/2006/picture">
+                        <pic:nvPicPr>
+                          <pic:cNvPr id="0" name="Picture 2"/>
+                          <pic:cNvPicPr>
+                            <a:picLocks noChangeAspect="1" noChangeArrowheads="1"/>
+                          </pic:cNvPicPr>
+                        </pic:nvPicPr>
+                        <pic:blipFill>
+                          <a:blip r:embed="rId8">
+                            <a:extLst>
+                              <a:ext uri="{28A0092B-C50C-407E-A947-70E740481C1C}">
+                                <a14:useLocalDpi xmlns:a14="http://schemas.microsoft.com/office/drawing/2010/main" val="0"/>
+                              </a:ext>
+                            </a:extLst>
+                          </a:blip>
+                          <a:srcRect/>
+                          <a:stretch>
+                            <a:fillRect/>
+                          </a:stretch>
+                        </pic:blipFill>
+                        <pic:spPr bwMode="auto">
+                          <a:xfrm>
+                            <a:off x="0" y="0"/>
+                            <a:ext cx="5947410" cy="7922260"/>
+                          </a:xfrm>
+                          <a:prstGeom prst="rect">
+                            <a:avLst/>
+                          </a:prstGeom>
+                          <a:noFill/>
+                          <a:ln>
+                            <a:noFill/>
+                          </a:ln>
+                        </pic:spPr>
+                      </pic:pic>
+                    </a:graphicData>
+                  </a:graphic>
+                </wp:inline>
+              </w:drawing>
+            </w:r>
+          </w:p>
+          <w:p>
+            <w:pPr>
+              <w:rPr>
+                <w:sz w:val="28"/>
+                <w:szCs w:val="28"/>
+              </w:rPr>
+            </w:pPr>
+          </w:p>
         </w:tc>
       </w:tr>
       <w:tr>
@@ -2834,6 +2981,7 @@
                 <w:sz w:val="32"/>
                 <w:szCs w:val="32"/>
               </w:rPr>
+              <w:lastRenderedPageBreak/>
               <w:t>Part C. Implementation (7</w:t>
             </w:r>
             <w:r>
@@ -2949,7 +3097,16 @@
                 <w:sz w:val="28"/>
                 <w:szCs w:val="28"/>
               </w:rPr>
-              <w:t>Test your implementation by reading the file with weight lists, creating a graph, and then outputting edges of the minimum spanning tree.</w:t>
+              <w:t>Test your implementation by reading the file with weight lists, creating a graph, and then outputting edges o</w:t>
+            </w:r>
+            <w:bookmarkStart w:id="0" w:name="_GoBack"/>
+            <w:bookmarkEnd w:id="0"/>
+            <w:r>
+              <w:rPr>
+                <w:sz w:val="28"/>
+                <w:szCs w:val="28"/>
+              </w:rPr>
+              <w:t>f the minimum spanning tree.</w:t>
             </w:r>
           </w:p>
         </w:tc>
@@ -3253,8 +3410,6 @@
           <w:rFonts w:cstheme="minorHAnsi"/>
         </w:rPr>
       </w:pPr>
-      <w:bookmarkStart w:id="0" w:name="_GoBack"/>
-      <w:bookmarkEnd w:id="0"/>
     </w:p>
     <w:p>
       <w:pPr>
@@ -3485,7 +3640,7 @@
       </w:r>
     </w:p>
     <w:sectPr>
-      <w:headerReference w:type="default" r:id="rId7"/>
+      <w:headerReference w:type="default" r:id="rId9"/>
       <w:pgSz w:w="12240" w:h="15840"/>
       <w:pgMar w:top="1440" w:right="1440" w:bottom="1440" w:left="1440" w:header="720" w:footer="720" w:gutter="0"/>
       <w:cols w:space="720"/>

</xml_diff>